<commit_message>
filled in section 3
</commit_message>
<xml_diff>
--- a/annotator ID.docx
+++ b/annotator ID.docx
@@ -6617,6 +6617,50 @@
                 <w14:ligatures w14:val="none"/>
               </w:rPr>
             </w:pPr>
+            <w:r>
+              <w:rPr>
+                <w:rFonts w:ascii="Aptos Narrow" w:eastAsia="Times New Roman" w:hAnsi="Aptos Narrow" w:cs="Times New Roman"/>
+                <w:noProof w:val="0"/>
+                <w:color w:val="000000"/>
+                <w:kern w:val="0"/>
+                <w:lang w:val="pl-PL" w:eastAsia="pl-PL"/>
+                <w14:ligatures w14:val="none"/>
+              </w:rPr>
+              <w:t>Red lesion</w:t>
+            </w:r>
+            <w:r>
+              <w:rPr>
+                <w:rFonts w:ascii="Aptos Narrow" w:eastAsia="Times New Roman" w:hAnsi="Aptos Narrow" w:cs="Times New Roman"/>
+                <w:noProof w:val="0"/>
+                <w:color w:val="000000"/>
+                <w:kern w:val="0"/>
+                <w:lang w:val="pl-PL" w:eastAsia="pl-PL"/>
+                <w14:ligatures w14:val="none"/>
+              </w:rPr>
+              <w:t xml:space="preserve"> blister-like </w:t>
+            </w:r>
+            <w:r>
+              <w:rPr>
+                <w:rFonts w:ascii="Aptos Narrow" w:eastAsia="Times New Roman" w:hAnsi="Aptos Narrow" w:cs="Times New Roman"/>
+                <w:noProof w:val="0"/>
+                <w:color w:val="000000"/>
+                <w:kern w:val="0"/>
+                <w:lang w:val="pl-PL" w:eastAsia="pl-PL"/>
+                <w14:ligatures w14:val="none"/>
+              </w:rPr>
+              <w:t>, circular shape</w:t>
+            </w:r>
+            <w:r>
+              <w:rPr>
+                <w:rFonts w:ascii="Aptos Narrow" w:eastAsia="Times New Roman" w:hAnsi="Aptos Narrow" w:cs="Times New Roman"/>
+                <w:noProof w:val="0"/>
+                <w:color w:val="000000"/>
+                <w:kern w:val="0"/>
+                <w:lang w:val="pl-PL" w:eastAsia="pl-PL"/>
+                <w14:ligatures w14:val="none"/>
+              </w:rPr>
+              <w:t xml:space="preserve">, area swallen </w:t>
+            </w:r>
           </w:p>
         </w:tc>
       </w:tr>
@@ -6729,6 +6773,28 @@
                 <w14:ligatures w14:val="none"/>
               </w:rPr>
             </w:pPr>
+            <w:r>
+              <w:rPr>
+                <w:rFonts w:ascii="Aptos Narrow" w:eastAsia="Times New Roman" w:hAnsi="Aptos Narrow" w:cs="Times New Roman"/>
+                <w:noProof w:val="0"/>
+                <w:color w:val="000000"/>
+                <w:kern w:val="0"/>
+                <w:lang w:val="pl-PL" w:eastAsia="pl-PL"/>
+                <w14:ligatures w14:val="none"/>
+              </w:rPr>
+              <w:t xml:space="preserve">Burgundy color lesion, </w:t>
+            </w:r>
+            <w:r>
+              <w:rPr>
+                <w:rFonts w:ascii="Aptos Narrow" w:eastAsia="Times New Roman" w:hAnsi="Aptos Narrow" w:cs="Times New Roman"/>
+                <w:noProof w:val="0"/>
+                <w:color w:val="000000"/>
+                <w:kern w:val="0"/>
+                <w:lang w:val="pl-PL" w:eastAsia="pl-PL"/>
+                <w14:ligatures w14:val="none"/>
+              </w:rPr>
+              <w:t xml:space="preserve">some skin irritation, irregular shape </w:t>
+            </w:r>
           </w:p>
         </w:tc>
       </w:tr>
@@ -6841,6 +6907,50 @@
                 <w14:ligatures w14:val="none"/>
               </w:rPr>
             </w:pPr>
+            <w:r>
+              <w:rPr>
+                <w:rFonts w:ascii="Aptos Narrow" w:eastAsia="Times New Roman" w:hAnsi="Aptos Narrow" w:cs="Times New Roman"/>
+                <w:noProof w:val="0"/>
+                <w:color w:val="000000"/>
+                <w:kern w:val="0"/>
+                <w:lang w:val="pl-PL" w:eastAsia="pl-PL"/>
+                <w14:ligatures w14:val="none"/>
+              </w:rPr>
+              <w:t xml:space="preserve">Black </w:t>
+            </w:r>
+            <w:r>
+              <w:rPr>
+                <w:rFonts w:ascii="Aptos Narrow" w:eastAsia="Times New Roman" w:hAnsi="Aptos Narrow" w:cs="Times New Roman"/>
+                <w:noProof w:val="0"/>
+                <w:color w:val="000000"/>
+                <w:kern w:val="0"/>
+                <w:lang w:val="pl-PL" w:eastAsia="pl-PL"/>
+                <w14:ligatures w14:val="none"/>
+              </w:rPr>
+              <w:t>cluster of</w:t>
+            </w:r>
+            <w:r>
+              <w:rPr>
+                <w:rFonts w:ascii="Aptos Narrow" w:eastAsia="Times New Roman" w:hAnsi="Aptos Narrow" w:cs="Times New Roman"/>
+                <w:noProof w:val="0"/>
+                <w:color w:val="000000"/>
+                <w:kern w:val="0"/>
+                <w:lang w:val="pl-PL" w:eastAsia="pl-PL"/>
+                <w14:ligatures w14:val="none"/>
+              </w:rPr>
+              <w:t xml:space="preserve"> lesions, </w:t>
+            </w:r>
+            <w:r>
+              <w:rPr>
+                <w:rFonts w:ascii="Aptos Narrow" w:eastAsia="Times New Roman" w:hAnsi="Aptos Narrow" w:cs="Times New Roman"/>
+                <w:noProof w:val="0"/>
+                <w:color w:val="000000"/>
+                <w:kern w:val="0"/>
+                <w:lang w:val="pl-PL" w:eastAsia="pl-PL"/>
+                <w14:ligatures w14:val="none"/>
+              </w:rPr>
+              <w:t xml:space="preserve">dry skin </w:t>
+            </w:r>
           </w:p>
         </w:tc>
       </w:tr>
@@ -6953,6 +7063,17 @@
                 <w14:ligatures w14:val="none"/>
               </w:rPr>
             </w:pPr>
+            <w:r>
+              <w:rPr>
+                <w:rFonts w:ascii="Aptos Narrow" w:eastAsia="Times New Roman" w:hAnsi="Aptos Narrow" w:cs="Times New Roman"/>
+                <w:noProof w:val="0"/>
+                <w:color w:val="000000"/>
+                <w:kern w:val="0"/>
+                <w:lang w:val="pl-PL" w:eastAsia="pl-PL"/>
+                <w14:ligatures w14:val="none"/>
+              </w:rPr>
+              <w:t xml:space="preserve">Red lesion, skin irritation, irregular shape </w:t>
+            </w:r>
           </w:p>
         </w:tc>
       </w:tr>
@@ -7065,6 +7186,28 @@
                 <w14:ligatures w14:val="none"/>
               </w:rPr>
             </w:pPr>
+            <w:r>
+              <w:rPr>
+                <w:rFonts w:ascii="Aptos Narrow" w:eastAsia="Times New Roman" w:hAnsi="Aptos Narrow" w:cs="Times New Roman"/>
+                <w:noProof w:val="0"/>
+                <w:color w:val="000000"/>
+                <w:kern w:val="0"/>
+                <w:lang w:val="pl-PL" w:eastAsia="pl-PL"/>
+                <w14:ligatures w14:val="none"/>
+              </w:rPr>
+              <w:t xml:space="preserve">Red </w:t>
+            </w:r>
+            <w:r>
+              <w:rPr>
+                <w:rFonts w:ascii="Aptos Narrow" w:eastAsia="Times New Roman" w:hAnsi="Aptos Narrow" w:cs="Times New Roman"/>
+                <w:noProof w:val="0"/>
+                <w:color w:val="000000"/>
+                <w:kern w:val="0"/>
+                <w:lang w:val="pl-PL" w:eastAsia="pl-PL"/>
+                <w14:ligatures w14:val="none"/>
+              </w:rPr>
+              <w:t xml:space="preserve">lesion, open oozing wound, looks like infection </w:t>
+            </w:r>
           </w:p>
         </w:tc>
       </w:tr>
@@ -7177,6 +7320,28 @@
                 <w14:ligatures w14:val="none"/>
               </w:rPr>
             </w:pPr>
+            <w:r>
+              <w:rPr>
+                <w:rFonts w:ascii="Aptos Narrow" w:eastAsia="Times New Roman" w:hAnsi="Aptos Narrow" w:cs="Times New Roman"/>
+                <w:noProof w:val="0"/>
+                <w:color w:val="000000"/>
+                <w:kern w:val="0"/>
+                <w:lang w:val="pl-PL" w:eastAsia="pl-PL"/>
+                <w14:ligatures w14:val="none"/>
+              </w:rPr>
+              <w:t>Dry skin,  thickening of the skin, gczema- like</w:t>
+            </w:r>
+            <w:r>
+              <w:rPr>
+                <w:rFonts w:ascii="Aptos Narrow" w:eastAsia="Times New Roman" w:hAnsi="Aptos Narrow" w:cs="Times New Roman"/>
+                <w:noProof w:val="0"/>
+                <w:color w:val="000000"/>
+                <w:kern w:val="0"/>
+                <w:lang w:val="pl-PL" w:eastAsia="pl-PL"/>
+                <w14:ligatures w14:val="none"/>
+              </w:rPr>
+              <w:t xml:space="preserve">, small lesion </w:t>
+            </w:r>
           </w:p>
         </w:tc>
       </w:tr>
@@ -7289,6 +7454,17 @@
                 <w14:ligatures w14:val="none"/>
               </w:rPr>
             </w:pPr>
+            <w:r>
+              <w:rPr>
+                <w:rFonts w:ascii="Aptos Narrow" w:eastAsia="Times New Roman" w:hAnsi="Aptos Narrow" w:cs="Times New Roman"/>
+                <w:noProof w:val="0"/>
+                <w:color w:val="000000"/>
+                <w:kern w:val="0"/>
+                <w:lang w:val="pl-PL" w:eastAsia="pl-PL"/>
+                <w14:ligatures w14:val="none"/>
+              </w:rPr>
+              <w:t>A lot of lesions, scabs-like, dried pus</w:t>
+            </w:r>
           </w:p>
         </w:tc>
       </w:tr>
@@ -7401,6 +7577,28 @@
                 <w14:ligatures w14:val="none"/>
               </w:rPr>
             </w:pPr>
+            <w:r>
+              <w:rPr>
+                <w:rFonts w:ascii="Aptos Narrow" w:eastAsia="Times New Roman" w:hAnsi="Aptos Narrow" w:cs="Times New Roman"/>
+                <w:noProof w:val="0"/>
+                <w:color w:val="000000"/>
+                <w:kern w:val="0"/>
+                <w:lang w:val="pl-PL" w:eastAsia="pl-PL"/>
+                <w14:ligatures w14:val="none"/>
+              </w:rPr>
+              <w:t xml:space="preserve">Red lesion, </w:t>
+            </w:r>
+            <w:r>
+              <w:rPr>
+                <w:rFonts w:ascii="Aptos Narrow" w:eastAsia="Times New Roman" w:hAnsi="Aptos Narrow" w:cs="Times New Roman"/>
+                <w:noProof w:val="0"/>
+                <w:color w:val="000000"/>
+                <w:kern w:val="0"/>
+                <w:lang w:val="pl-PL" w:eastAsia="pl-PL"/>
+                <w14:ligatures w14:val="none"/>
+              </w:rPr>
+              <w:t xml:space="preserve">open oozing wound, looks swallen </w:t>
+            </w:r>
           </w:p>
         </w:tc>
       </w:tr>
@@ -7509,10 +7707,23 @@
                 <w:noProof w:val="0"/>
                 <w:color w:val="000000"/>
                 <w:kern w:val="0"/>
-                <w:lang w:val="pl-PL" w:eastAsia="pl-PL"/>
-                <w14:ligatures w14:val="none"/>
-              </w:rPr>
-            </w:pPr>
+                <w:highlight w:val="yellow"/>
+                <w:lang w:val="pl-PL" w:eastAsia="pl-PL"/>
+                <w14:ligatures w14:val="none"/>
+              </w:rPr>
+            </w:pPr>
+            <w:r>
+              <w:rPr>
+                <w:rFonts w:ascii="Aptos Narrow" w:eastAsia="Times New Roman" w:hAnsi="Aptos Narrow" w:cs="Times New Roman"/>
+                <w:noProof w:val="0"/>
+                <w:color w:val="000000"/>
+                <w:kern w:val="0"/>
+                <w:highlight w:val="yellow"/>
+                <w:lang w:val="pl-PL" w:eastAsia="pl-PL"/>
+                <w14:ligatures w14:val="none"/>
+              </w:rPr>
+              <w:t>A LOT OF HAIR IN THE VISION, some skin irritation, red spots</w:t>
+            </w:r>
           </w:p>
         </w:tc>
       </w:tr>
@@ -7625,6 +7836,17 @@
                 <w14:ligatures w14:val="none"/>
               </w:rPr>
             </w:pPr>
+            <w:r>
+              <w:rPr>
+                <w:rFonts w:ascii="Aptos Narrow" w:eastAsia="Times New Roman" w:hAnsi="Aptos Narrow" w:cs="Times New Roman"/>
+                <w:noProof w:val="0"/>
+                <w:color w:val="000000"/>
+                <w:kern w:val="0"/>
+                <w:lang w:val="pl-PL" w:eastAsia="pl-PL"/>
+                <w14:ligatures w14:val="none"/>
+              </w:rPr>
+              <w:t>Looks like a wound, reddness on the edges</w:t>
+            </w:r>
           </w:p>
         </w:tc>
       </w:tr>
@@ -7737,6 +7959,28 @@
                 <w14:ligatures w14:val="none"/>
               </w:rPr>
             </w:pPr>
+            <w:r>
+              <w:rPr>
+                <w:rFonts w:ascii="Aptos Narrow" w:eastAsia="Times New Roman" w:hAnsi="Aptos Narrow" w:cs="Times New Roman"/>
+                <w:noProof w:val="0"/>
+                <w:color w:val="000000"/>
+                <w:kern w:val="0"/>
+                <w:lang w:val="pl-PL" w:eastAsia="pl-PL"/>
+                <w14:ligatures w14:val="none"/>
+              </w:rPr>
+              <w:t xml:space="preserve">Red, swallen lesion, ooziong, looks painfull, </w:t>
+            </w:r>
+            <w:r>
+              <w:rPr>
+                <w:rFonts w:ascii="Aptos Narrow" w:eastAsia="Times New Roman" w:hAnsi="Aptos Narrow" w:cs="Times New Roman"/>
+                <w:noProof w:val="0"/>
+                <w:color w:val="000000"/>
+                <w:kern w:val="0"/>
+                <w:lang w:val="pl-PL" w:eastAsia="pl-PL"/>
+                <w14:ligatures w14:val="none"/>
+              </w:rPr>
+              <w:t xml:space="preserve">pus </w:t>
+            </w:r>
           </w:p>
         </w:tc>
       </w:tr>
@@ -7849,6 +8093,17 @@
                 <w14:ligatures w14:val="none"/>
               </w:rPr>
             </w:pPr>
+            <w:r>
+              <w:rPr>
+                <w:rFonts w:ascii="Aptos Narrow" w:eastAsia="Times New Roman" w:hAnsi="Aptos Narrow" w:cs="Times New Roman"/>
+                <w:noProof w:val="0"/>
+                <w:color w:val="000000"/>
+                <w:kern w:val="0"/>
+                <w:lang w:val="pl-PL" w:eastAsia="pl-PL"/>
+                <w14:ligatures w14:val="none"/>
+              </w:rPr>
+              <w:t>Red wound, a bit swallen, irregular shape</w:t>
+            </w:r>
           </w:p>
         </w:tc>
       </w:tr>
@@ -7961,6 +8216,17 @@
                 <w14:ligatures w14:val="none"/>
               </w:rPr>
             </w:pPr>
+            <w:r>
+              <w:rPr>
+                <w:rFonts w:ascii="Aptos Narrow" w:eastAsia="Times New Roman" w:hAnsi="Aptos Narrow" w:cs="Times New Roman"/>
+                <w:noProof w:val="0"/>
+                <w:color w:val="000000"/>
+                <w:kern w:val="0"/>
+                <w:lang w:val="pl-PL" w:eastAsia="pl-PL"/>
+                <w14:ligatures w14:val="none"/>
+              </w:rPr>
+              <w:t>Red circular lesion BIG, swallen, flat</w:t>
+            </w:r>
           </w:p>
         </w:tc>
       </w:tr>
@@ -8073,6 +8339,17 @@
                 <w14:ligatures w14:val="none"/>
               </w:rPr>
             </w:pPr>
+            <w:r>
+              <w:rPr>
+                <w:rFonts w:ascii="Aptos Narrow" w:eastAsia="Times New Roman" w:hAnsi="Aptos Narrow" w:cs="Times New Roman"/>
+                <w:noProof w:val="0"/>
+                <w:color w:val="000000"/>
+                <w:kern w:val="0"/>
+                <w:lang w:val="pl-PL" w:eastAsia="pl-PL"/>
+                <w14:ligatures w14:val="none"/>
+              </w:rPr>
+              <w:t>Burgundy/red/black lession, protusive</w:t>
+            </w:r>
           </w:p>
         </w:tc>
       </w:tr>
@@ -8181,10 +8458,23 @@
                 <w:noProof w:val="0"/>
                 <w:color w:val="000000"/>
                 <w:kern w:val="0"/>
-                <w:lang w:val="pl-PL" w:eastAsia="pl-PL"/>
-                <w14:ligatures w14:val="none"/>
-              </w:rPr>
-            </w:pPr>
+                <w:highlight w:val="yellow"/>
+                <w:lang w:val="pl-PL" w:eastAsia="pl-PL"/>
+                <w14:ligatures w14:val="none"/>
+              </w:rPr>
+            </w:pPr>
+            <w:r>
+              <w:rPr>
+                <w:rFonts w:ascii="Aptos Narrow" w:eastAsia="Times New Roman" w:hAnsi="Aptos Narrow" w:cs="Times New Roman"/>
+                <w:noProof w:val="0"/>
+                <w:color w:val="000000"/>
+                <w:kern w:val="0"/>
+                <w:highlight w:val="yellow"/>
+                <w:lang w:val="pl-PL" w:eastAsia="pl-PL"/>
+                <w14:ligatures w14:val="none"/>
+              </w:rPr>
+              <w:t>Not very visable, some dark spots on the skin</w:t>
+            </w:r>
           </w:p>
         </w:tc>
       </w:tr>
@@ -8297,6 +8587,28 @@
                 <w14:ligatures w14:val="none"/>
               </w:rPr>
             </w:pPr>
+            <w:r>
+              <w:rPr>
+                <w:rFonts w:ascii="Aptos Narrow" w:eastAsia="Times New Roman" w:hAnsi="Aptos Narrow" w:cs="Times New Roman"/>
+                <w:noProof w:val="0"/>
+                <w:color w:val="000000"/>
+                <w:kern w:val="0"/>
+                <w:lang w:val="pl-PL" w:eastAsia="pl-PL"/>
+                <w14:ligatures w14:val="none"/>
+              </w:rPr>
+              <w:t>Red/black lesion, some dry skin, looks like a wound</w:t>
+            </w:r>
+            <w:r>
+              <w:rPr>
+                <w:rFonts w:ascii="Aptos Narrow" w:eastAsia="Times New Roman" w:hAnsi="Aptos Narrow" w:cs="Times New Roman"/>
+                <w:noProof w:val="0"/>
+                <w:color w:val="000000"/>
+                <w:kern w:val="0"/>
+                <w:lang w:val="pl-PL" w:eastAsia="pl-PL"/>
+                <w14:ligatures w14:val="none"/>
+              </w:rPr>
+              <w:t>/crust</w:t>
+            </w:r>
           </w:p>
         </w:tc>
       </w:tr>
@@ -8409,6 +8721,17 @@
                 <w14:ligatures w14:val="none"/>
               </w:rPr>
             </w:pPr>
+            <w:r>
+              <w:rPr>
+                <w:rFonts w:ascii="Aptos Narrow" w:eastAsia="Times New Roman" w:hAnsi="Aptos Narrow" w:cs="Times New Roman"/>
+                <w:noProof w:val="0"/>
+                <w:color w:val="000000"/>
+                <w:kern w:val="0"/>
+                <w:lang w:val="pl-PL" w:eastAsia="pl-PL"/>
+                <w14:ligatures w14:val="none"/>
+              </w:rPr>
+              <w:t>Red oval shaped lesion, pink area- looks like a scar</w:t>
+            </w:r>
           </w:p>
         </w:tc>
       </w:tr>
@@ -8521,6 +8844,17 @@
                 <w14:ligatures w14:val="none"/>
               </w:rPr>
             </w:pPr>
+            <w:r>
+              <w:rPr>
+                <w:rFonts w:ascii="Aptos Narrow" w:eastAsia="Times New Roman" w:hAnsi="Aptos Narrow" w:cs="Times New Roman"/>
+                <w:noProof w:val="0"/>
+                <w:color w:val="000000"/>
+                <w:kern w:val="0"/>
+                <w:lang w:val="pl-PL" w:eastAsia="pl-PL"/>
+                <w14:ligatures w14:val="none"/>
+              </w:rPr>
+              <w:t>Brown circullar lesion, not even edges</w:t>
+            </w:r>
           </w:p>
         </w:tc>
       </w:tr>
@@ -8633,6 +8967,17 @@
                 <w14:ligatures w14:val="none"/>
               </w:rPr>
             </w:pPr>
+            <w:r>
+              <w:rPr>
+                <w:rFonts w:ascii="Aptos Narrow" w:eastAsia="Times New Roman" w:hAnsi="Aptos Narrow" w:cs="Times New Roman"/>
+                <w:noProof w:val="0"/>
+                <w:color w:val="000000"/>
+                <w:kern w:val="0"/>
+                <w:lang w:val="pl-PL" w:eastAsia="pl-PL"/>
+                <w14:ligatures w14:val="none"/>
+              </w:rPr>
+              <w:t xml:space="preserve">Black lesions (crust-like)- on red area, irregular shape </w:t>
+            </w:r>
           </w:p>
         </w:tc>
       </w:tr>
@@ -8657,27 +9002,15 @@
           <w:p>
             <w:pPr>
               <w:spacing w:after="0" w:line="240" w:lineRule="auto"/>
-              <w:jc w:val="right"/>
-              <w:rPr>
-                <w:rFonts w:ascii="Aptos Narrow" w:eastAsia="Times New Roman" w:hAnsi="Aptos Narrow" w:cs="Times New Roman"/>
-                <w:noProof w:val="0"/>
-                <w:color w:val="000000"/>
-                <w:kern w:val="0"/>
-                <w:lang w:val="pl-PL" w:eastAsia="pl-PL"/>
-                <w14:ligatures w14:val="none"/>
-              </w:rPr>
-            </w:pPr>
-            <w:r>
-              <w:rPr>
-                <w:rFonts w:ascii="Aptos Narrow" w:eastAsia="Times New Roman" w:hAnsi="Aptos Narrow" w:cs="Times New Roman"/>
-                <w:noProof w:val="0"/>
-                <w:color w:val="000000"/>
-                <w:kern w:val="0"/>
-                <w:lang w:val="pl-PL" w:eastAsia="pl-PL"/>
-                <w14:ligatures w14:val="none"/>
-              </w:rPr>
-              <w:t>3</w:t>
-            </w:r>
+              <w:rPr>
+                <w:rFonts w:ascii="Aptos Narrow" w:eastAsia="Times New Roman" w:hAnsi="Aptos Narrow" w:cs="Times New Roman"/>
+                <w:noProof w:val="0"/>
+                <w:color w:val="000000"/>
+                <w:kern w:val="0"/>
+                <w:lang w:val="pl-PL" w:eastAsia="pl-PL"/>
+                <w14:ligatures w14:val="none"/>
+              </w:rPr>
+            </w:pPr>
           </w:p>
         </w:tc>
         <w:tc>
@@ -8745,6 +9078,39 @@
                 <w14:ligatures w14:val="none"/>
               </w:rPr>
             </w:pPr>
+            <w:r>
+              <w:rPr>
+                <w:rFonts w:ascii="Aptos Narrow" w:eastAsia="Times New Roman" w:hAnsi="Aptos Narrow" w:cs="Times New Roman"/>
+                <w:noProof w:val="0"/>
+                <w:color w:val="000000"/>
+                <w:kern w:val="0"/>
+                <w:lang w:val="pl-PL" w:eastAsia="pl-PL"/>
+                <w14:ligatures w14:val="none"/>
+              </w:rPr>
+              <w:t>Red area, looks like eczema, p</w:t>
+            </w:r>
+            <w:r>
+              <w:rPr>
+                <w:rFonts w:ascii="Aptos Narrow" w:eastAsia="Times New Roman" w:hAnsi="Aptos Narrow" w:cs="Times New Roman"/>
+                <w:noProof w:val="0"/>
+                <w:color w:val="000000"/>
+                <w:kern w:val="0"/>
+                <w:lang w:val="pl-PL" w:eastAsia="pl-PL"/>
+                <w14:ligatures w14:val="none"/>
+              </w:rPr>
+              <w:t>lasma</w:t>
+            </w:r>
+            <w:r>
+              <w:rPr>
+                <w:rFonts w:ascii="Aptos Narrow" w:eastAsia="Times New Roman" w:hAnsi="Aptos Narrow" w:cs="Times New Roman"/>
+                <w:noProof w:val="0"/>
+                <w:color w:val="000000"/>
+                <w:kern w:val="0"/>
+                <w:lang w:val="pl-PL" w:eastAsia="pl-PL"/>
+                <w14:ligatures w14:val="none"/>
+              </w:rPr>
+              <w:t xml:space="preserve"> </w:t>
+            </w:r>
           </w:p>
         </w:tc>
       </w:tr>
@@ -8857,6 +9223,17 @@
                 <w14:ligatures w14:val="none"/>
               </w:rPr>
             </w:pPr>
+            <w:r>
+              <w:rPr>
+                <w:rFonts w:ascii="Aptos Narrow" w:eastAsia="Times New Roman" w:hAnsi="Aptos Narrow" w:cs="Times New Roman"/>
+                <w:noProof w:val="0"/>
+                <w:color w:val="000000"/>
+                <w:kern w:val="0"/>
+                <w:lang w:val="pl-PL" w:eastAsia="pl-PL"/>
+                <w14:ligatures w14:val="none"/>
+              </w:rPr>
+              <w:t xml:space="preserve">Brown oval shaped lesion, not even color and edges </w:t>
+            </w:r>
           </w:p>
         </w:tc>
       </w:tr>
@@ -9092,6 +9469,17 @@
                 <w14:ligatures w14:val="none"/>
               </w:rPr>
             </w:pPr>
+            <w:r>
+              <w:rPr>
+                <w:rFonts w:ascii="Aptos Narrow" w:eastAsia="Times New Roman" w:hAnsi="Aptos Narrow" w:cs="Times New Roman"/>
+                <w:noProof w:val="0"/>
+                <w:color w:val="000000"/>
+                <w:kern w:val="0"/>
+                <w:lang w:val="pl-PL" w:eastAsia="pl-PL"/>
+                <w14:ligatures w14:val="none"/>
+              </w:rPr>
+              <w:t xml:space="preserve">Looks like a old wound- healed, a white dot on top </w:t>
+            </w:r>
           </w:p>
         </w:tc>
       </w:tr>
@@ -9204,6 +9592,28 @@
                 <w14:ligatures w14:val="none"/>
               </w:rPr>
             </w:pPr>
+            <w:r>
+              <w:rPr>
+                <w:rFonts w:ascii="Aptos Narrow" w:eastAsia="Times New Roman" w:hAnsi="Aptos Narrow" w:cs="Times New Roman"/>
+                <w:noProof w:val="0"/>
+                <w:color w:val="000000"/>
+                <w:kern w:val="0"/>
+                <w:lang w:val="pl-PL" w:eastAsia="pl-PL"/>
+                <w14:ligatures w14:val="none"/>
+              </w:rPr>
+              <w:t xml:space="preserve">Growth/outgrowth on the skin, </w:t>
+            </w:r>
+            <w:r>
+              <w:rPr>
+                <w:rFonts w:ascii="Aptos Narrow" w:eastAsia="Times New Roman" w:hAnsi="Aptos Narrow" w:cs="Times New Roman"/>
+                <w:noProof w:val="0"/>
+                <w:color w:val="000000"/>
+                <w:kern w:val="0"/>
+                <w:lang w:val="pl-PL" w:eastAsia="pl-PL"/>
+                <w14:ligatures w14:val="none"/>
+              </w:rPr>
+              <w:t>pimple-like</w:t>
+            </w:r>
           </w:p>
         </w:tc>
       </w:tr>
@@ -9316,6 +9726,28 @@
                 <w14:ligatures w14:val="none"/>
               </w:rPr>
             </w:pPr>
+            <w:r>
+              <w:rPr>
+                <w:rFonts w:ascii="Aptos Narrow" w:eastAsia="Times New Roman" w:hAnsi="Aptos Narrow" w:cs="Times New Roman"/>
+                <w:noProof w:val="0"/>
+                <w:color w:val="000000"/>
+                <w:kern w:val="0"/>
+                <w:lang w:val="pl-PL" w:eastAsia="pl-PL"/>
+                <w14:ligatures w14:val="none"/>
+              </w:rPr>
+              <w:t xml:space="preserve">Red </w:t>
+            </w:r>
+            <w:r>
+              <w:rPr>
+                <w:rFonts w:ascii="Aptos Narrow" w:eastAsia="Times New Roman" w:hAnsi="Aptos Narrow" w:cs="Times New Roman"/>
+                <w:noProof w:val="0"/>
+                <w:color w:val="000000"/>
+                <w:kern w:val="0"/>
+                <w:lang w:val="pl-PL" w:eastAsia="pl-PL"/>
+                <w14:ligatures w14:val="none"/>
+              </w:rPr>
+              <w:t>lesion, wound-like, dry skin on edges</w:t>
+            </w:r>
           </w:p>
         </w:tc>
       </w:tr>

</xml_diff>

<commit_message>
filled in section 4
</commit_message>
<xml_diff>
--- a/annotator ID.docx
+++ b/annotator ID.docx
@@ -267,18 +267,42 @@
                 <w:lang w:val="pl-PL" w:eastAsia="pl-PL"/>
                 <w14:ligatures w14:val="none"/>
               </w:rPr>
-              <w:t xml:space="preserve">/pink </w:t>
-            </w:r>
-            <w:r>
-              <w:rPr>
-                <w:rFonts w:ascii="Aptos Narrow" w:eastAsia="Times New Roman" w:hAnsi="Aptos Narrow" w:cs="Times New Roman"/>
-                <w:noProof w:val="0"/>
-                <w:color w:val="000000"/>
-                <w:kern w:val="0"/>
-                <w:lang w:val="pl-PL" w:eastAsia="pl-PL"/>
-                <w14:ligatures w14:val="none"/>
-              </w:rPr>
-              <w:t xml:space="preserve"> lesion, circular </w:t>
+              <w:t>/</w:t>
+            </w:r>
+            <w:proofErr w:type="gramStart"/>
+            <w:r>
+              <w:rPr>
+                <w:rFonts w:ascii="Aptos Narrow" w:eastAsia="Times New Roman" w:hAnsi="Aptos Narrow" w:cs="Times New Roman"/>
+                <w:noProof w:val="0"/>
+                <w:color w:val="000000"/>
+                <w:kern w:val="0"/>
+                <w:lang w:val="pl-PL" w:eastAsia="pl-PL"/>
+                <w14:ligatures w14:val="none"/>
+              </w:rPr>
+              <w:t xml:space="preserve">pink </w:t>
+            </w:r>
+            <w:r>
+              <w:rPr>
+                <w:rFonts w:ascii="Aptos Narrow" w:eastAsia="Times New Roman" w:hAnsi="Aptos Narrow" w:cs="Times New Roman"/>
+                <w:noProof w:val="0"/>
+                <w:color w:val="000000"/>
+                <w:kern w:val="0"/>
+                <w:lang w:val="pl-PL" w:eastAsia="pl-PL"/>
+                <w14:ligatures w14:val="none"/>
+              </w:rPr>
+              <w:t xml:space="preserve"> lesion</w:t>
+            </w:r>
+            <w:proofErr w:type="gramEnd"/>
+            <w:r>
+              <w:rPr>
+                <w:rFonts w:ascii="Aptos Narrow" w:eastAsia="Times New Roman" w:hAnsi="Aptos Narrow" w:cs="Times New Roman"/>
+                <w:noProof w:val="0"/>
+                <w:color w:val="000000"/>
+                <w:kern w:val="0"/>
+                <w:lang w:val="pl-PL" w:eastAsia="pl-PL"/>
+                <w14:ligatures w14:val="none"/>
+              </w:rPr>
+              <w:t xml:space="preserve">, circular </w:t>
             </w:r>
           </w:p>
         </w:tc>
@@ -3104,18 +3128,42 @@
                 <w:lang w:val="pl-PL" w:eastAsia="pl-PL"/>
                 <w14:ligatures w14:val="none"/>
               </w:rPr>
-              <w:t>Red area, looks wet-plasma?</w:t>
-            </w:r>
-            <w:r>
-              <w:rPr>
-                <w:rFonts w:ascii="Aptos Narrow" w:eastAsia="Times New Roman" w:hAnsi="Aptos Narrow" w:cs="Times New Roman"/>
-                <w:noProof w:val="0"/>
-                <w:color w:val="000000"/>
-                <w:kern w:val="0"/>
-                <w:lang w:val="pl-PL" w:eastAsia="pl-PL"/>
-                <w14:ligatures w14:val="none"/>
-              </w:rPr>
-              <w:t xml:space="preserve">, possoble infection </w:t>
+              <w:t>Red area, looks wet-</w:t>
+            </w:r>
+            <w:proofErr w:type="gramStart"/>
+            <w:r>
+              <w:rPr>
+                <w:rFonts w:ascii="Aptos Narrow" w:eastAsia="Times New Roman" w:hAnsi="Aptos Narrow" w:cs="Times New Roman"/>
+                <w:noProof w:val="0"/>
+                <w:color w:val="000000"/>
+                <w:kern w:val="0"/>
+                <w:lang w:val="pl-PL" w:eastAsia="pl-PL"/>
+                <w14:ligatures w14:val="none"/>
+              </w:rPr>
+              <w:t>plasma?</w:t>
+            </w:r>
+            <w:r>
+              <w:rPr>
+                <w:rFonts w:ascii="Aptos Narrow" w:eastAsia="Times New Roman" w:hAnsi="Aptos Narrow" w:cs="Times New Roman"/>
+                <w:noProof w:val="0"/>
+                <w:color w:val="000000"/>
+                <w:kern w:val="0"/>
+                <w:lang w:val="pl-PL" w:eastAsia="pl-PL"/>
+                <w14:ligatures w14:val="none"/>
+              </w:rPr>
+              <w:t>,</w:t>
+            </w:r>
+            <w:proofErr w:type="gramEnd"/>
+            <w:r>
+              <w:rPr>
+                <w:rFonts w:ascii="Aptos Narrow" w:eastAsia="Times New Roman" w:hAnsi="Aptos Narrow" w:cs="Times New Roman"/>
+                <w:noProof w:val="0"/>
+                <w:color w:val="000000"/>
+                <w:kern w:val="0"/>
+                <w:lang w:val="pl-PL" w:eastAsia="pl-PL"/>
+                <w14:ligatures w14:val="none"/>
+              </w:rPr>
+              <w:t xml:space="preserve"> possoble infection </w:t>
             </w:r>
           </w:p>
         </w:tc>
@@ -6637,18 +6685,42 @@
                 <w:lang w:val="pl-PL" w:eastAsia="pl-PL"/>
                 <w14:ligatures w14:val="none"/>
               </w:rPr>
-              <w:t xml:space="preserve"> blister-like </w:t>
-            </w:r>
-            <w:r>
-              <w:rPr>
-                <w:rFonts w:ascii="Aptos Narrow" w:eastAsia="Times New Roman" w:hAnsi="Aptos Narrow" w:cs="Times New Roman"/>
-                <w:noProof w:val="0"/>
-                <w:color w:val="000000"/>
-                <w:kern w:val="0"/>
-                <w:lang w:val="pl-PL" w:eastAsia="pl-PL"/>
-                <w14:ligatures w14:val="none"/>
-              </w:rPr>
-              <w:t>, circular shape</w:t>
+              <w:t xml:space="preserve"> blister-</w:t>
+            </w:r>
+            <w:proofErr w:type="gramStart"/>
+            <w:r>
+              <w:rPr>
+                <w:rFonts w:ascii="Aptos Narrow" w:eastAsia="Times New Roman" w:hAnsi="Aptos Narrow" w:cs="Times New Roman"/>
+                <w:noProof w:val="0"/>
+                <w:color w:val="000000"/>
+                <w:kern w:val="0"/>
+                <w:lang w:val="pl-PL" w:eastAsia="pl-PL"/>
+                <w14:ligatures w14:val="none"/>
+              </w:rPr>
+              <w:t xml:space="preserve">like </w:t>
+            </w:r>
+            <w:r>
+              <w:rPr>
+                <w:rFonts w:ascii="Aptos Narrow" w:eastAsia="Times New Roman" w:hAnsi="Aptos Narrow" w:cs="Times New Roman"/>
+                <w:noProof w:val="0"/>
+                <w:color w:val="000000"/>
+                <w:kern w:val="0"/>
+                <w:lang w:val="pl-PL" w:eastAsia="pl-PL"/>
+                <w14:ligatures w14:val="none"/>
+              </w:rPr>
+              <w:t>,</w:t>
+            </w:r>
+            <w:proofErr w:type="gramEnd"/>
+            <w:r>
+              <w:rPr>
+                <w:rFonts w:ascii="Aptos Narrow" w:eastAsia="Times New Roman" w:hAnsi="Aptos Narrow" w:cs="Times New Roman"/>
+                <w:noProof w:val="0"/>
+                <w:color w:val="000000"/>
+                <w:kern w:val="0"/>
+                <w:lang w:val="pl-PL" w:eastAsia="pl-PL"/>
+                <w14:ligatures w14:val="none"/>
+              </w:rPr>
+              <w:t xml:space="preserve"> circular shape</w:t>
             </w:r>
             <w:r>
               <w:rPr>
@@ -7329,7 +7401,31 @@
                 <w:lang w:val="pl-PL" w:eastAsia="pl-PL"/>
                 <w14:ligatures w14:val="none"/>
               </w:rPr>
-              <w:t>Dry skin,  thickening of the skin, gczema- like</w:t>
+              <w:t xml:space="preserve">Dry </w:t>
+            </w:r>
+            <w:proofErr w:type="gramStart"/>
+            <w:r>
+              <w:rPr>
+                <w:rFonts w:ascii="Aptos Narrow" w:eastAsia="Times New Roman" w:hAnsi="Aptos Narrow" w:cs="Times New Roman"/>
+                <w:noProof w:val="0"/>
+                <w:color w:val="000000"/>
+                <w:kern w:val="0"/>
+                <w:lang w:val="pl-PL" w:eastAsia="pl-PL"/>
+                <w14:ligatures w14:val="none"/>
+              </w:rPr>
+              <w:t>skin,  thickening</w:t>
+            </w:r>
+            <w:proofErr w:type="gramEnd"/>
+            <w:r>
+              <w:rPr>
+                <w:rFonts w:ascii="Aptos Narrow" w:eastAsia="Times New Roman" w:hAnsi="Aptos Narrow" w:cs="Times New Roman"/>
+                <w:noProof w:val="0"/>
+                <w:color w:val="000000"/>
+                <w:kern w:val="0"/>
+                <w:lang w:val="pl-PL" w:eastAsia="pl-PL"/>
+                <w14:ligatures w14:val="none"/>
+              </w:rPr>
+              <w:t xml:space="preserve"> of the skin, gczema- like</w:t>
             </w:r>
             <w:r>
               <w:rPr>
@@ -8976,7 +9072,31 @@
                 <w:lang w:val="pl-PL" w:eastAsia="pl-PL"/>
                 <w14:ligatures w14:val="none"/>
               </w:rPr>
-              <w:t xml:space="preserve">Black lesions (crust-like)- on red area, irregular shape </w:t>
+              <w:t>Black lesions (crust-</w:t>
+            </w:r>
+            <w:proofErr w:type="gramStart"/>
+            <w:r>
+              <w:rPr>
+                <w:rFonts w:ascii="Aptos Narrow" w:eastAsia="Times New Roman" w:hAnsi="Aptos Narrow" w:cs="Times New Roman"/>
+                <w:noProof w:val="0"/>
+                <w:color w:val="000000"/>
+                <w:kern w:val="0"/>
+                <w:lang w:val="pl-PL" w:eastAsia="pl-PL"/>
+                <w14:ligatures w14:val="none"/>
+              </w:rPr>
+              <w:t>like)-</w:t>
+            </w:r>
+            <w:proofErr w:type="gramEnd"/>
+            <w:r>
+              <w:rPr>
+                <w:rFonts w:ascii="Aptos Narrow" w:eastAsia="Times New Roman" w:hAnsi="Aptos Narrow" w:cs="Times New Roman"/>
+                <w:noProof w:val="0"/>
+                <w:color w:val="000000"/>
+                <w:kern w:val="0"/>
+                <w:lang w:val="pl-PL" w:eastAsia="pl-PL"/>
+                <w14:ligatures w14:val="none"/>
+              </w:rPr>
+              <w:t xml:space="preserve"> on red area, irregular shape </w:t>
             </w:r>
           </w:p>
         </w:tc>
@@ -9983,6 +10103,17 @@
                 <w14:ligatures w14:val="none"/>
               </w:rPr>
             </w:pPr>
+            <w:r>
+              <w:rPr>
+                <w:rFonts w:ascii="Aptos Narrow" w:eastAsia="Times New Roman" w:hAnsi="Aptos Narrow" w:cs="Times New Roman"/>
+                <w:noProof w:val="0"/>
+                <w:color w:val="000000"/>
+                <w:kern w:val="0"/>
+                <w:lang w:val="pl-PL" w:eastAsia="pl-PL"/>
+                <w14:ligatures w14:val="none"/>
+              </w:rPr>
+              <w:t>Light pink colouring, dry skin surrounding it</w:t>
+            </w:r>
           </w:p>
         </w:tc>
       </w:tr>
@@ -10095,6 +10226,17 @@
                 <w14:ligatures w14:val="none"/>
               </w:rPr>
             </w:pPr>
+            <w:r>
+              <w:rPr>
+                <w:rFonts w:ascii="Aptos Narrow" w:eastAsia="Times New Roman" w:hAnsi="Aptos Narrow" w:cs="Times New Roman"/>
+                <w:noProof w:val="0"/>
+                <w:color w:val="000000"/>
+                <w:kern w:val="0"/>
+                <w:lang w:val="pl-PL" w:eastAsia="pl-PL"/>
+                <w14:ligatures w14:val="none"/>
+              </w:rPr>
+              <w:t>Small lesion, does not stand out amidst the rest of the skin</w:t>
+            </w:r>
           </w:p>
         </w:tc>
       </w:tr>
@@ -10207,6 +10349,17 @@
                 <w14:ligatures w14:val="none"/>
               </w:rPr>
             </w:pPr>
+            <w:r>
+              <w:rPr>
+                <w:rFonts w:ascii="Aptos Narrow" w:eastAsia="Times New Roman" w:hAnsi="Aptos Narrow" w:cs="Times New Roman"/>
+                <w:noProof w:val="0"/>
+                <w:color w:val="000000"/>
+                <w:kern w:val="0"/>
+                <w:lang w:val="pl-PL" w:eastAsia="pl-PL"/>
+                <w14:ligatures w14:val="none"/>
+              </w:rPr>
+              <w:t>Irritated eliptical area inside an ear, with a dark matter in the center</w:t>
+            </w:r>
           </w:p>
         </w:tc>
       </w:tr>
@@ -10319,6 +10472,17 @@
                 <w14:ligatures w14:val="none"/>
               </w:rPr>
             </w:pPr>
+            <w:r>
+              <w:rPr>
+                <w:rFonts w:ascii="Aptos Narrow" w:eastAsia="Times New Roman" w:hAnsi="Aptos Narrow" w:cs="Times New Roman"/>
+                <w:noProof w:val="0"/>
+                <w:color w:val="000000"/>
+                <w:kern w:val="0"/>
+                <w:lang w:val="pl-PL" w:eastAsia="pl-PL"/>
+                <w14:ligatures w14:val="none"/>
+              </w:rPr>
+              <w:t>Seemingly normal looking mole, with some texture in the middle</w:t>
+            </w:r>
           </w:p>
         </w:tc>
       </w:tr>
@@ -10431,6 +10595,17 @@
                 <w14:ligatures w14:val="none"/>
               </w:rPr>
             </w:pPr>
+            <w:r>
+              <w:rPr>
+                <w:rFonts w:ascii="Aptos Narrow" w:eastAsia="Times New Roman" w:hAnsi="Aptos Narrow" w:cs="Times New Roman"/>
+                <w:noProof w:val="0"/>
+                <w:color w:val="000000"/>
+                <w:kern w:val="0"/>
+                <w:lang w:val="pl-PL" w:eastAsia="pl-PL"/>
+                <w14:ligatures w14:val="none"/>
+              </w:rPr>
+              <w:t>Damaged circular bump</w:t>
+            </w:r>
           </w:p>
         </w:tc>
       </w:tr>
@@ -10543,6 +10718,17 @@
                 <w14:ligatures w14:val="none"/>
               </w:rPr>
             </w:pPr>
+            <w:r>
+              <w:rPr>
+                <w:rFonts w:ascii="Aptos Narrow" w:eastAsia="Times New Roman" w:hAnsi="Aptos Narrow" w:cs="Times New Roman"/>
+                <w:noProof w:val="0"/>
+                <w:color w:val="000000"/>
+                <w:kern w:val="0"/>
+                <w:lang w:val="pl-PL" w:eastAsia="pl-PL"/>
+                <w14:ligatures w14:val="none"/>
+              </w:rPr>
+              <w:t>Grey mole</w:t>
+            </w:r>
           </w:p>
         </w:tc>
       </w:tr>
@@ -10655,6 +10841,17 @@
                 <w14:ligatures w14:val="none"/>
               </w:rPr>
             </w:pPr>
+            <w:r>
+              <w:rPr>
+                <w:rFonts w:ascii="Aptos Narrow" w:eastAsia="Times New Roman" w:hAnsi="Aptos Narrow" w:cs="Times New Roman"/>
+                <w:noProof w:val="0"/>
+                <w:color w:val="000000"/>
+                <w:kern w:val="0"/>
+                <w:lang w:val="pl-PL" w:eastAsia="pl-PL"/>
+                <w14:ligatures w14:val="none"/>
+              </w:rPr>
+              <w:t>Mole with an odd shape</w:t>
+            </w:r>
           </w:p>
         </w:tc>
       </w:tr>
@@ -10767,6 +10964,17 @@
                 <w14:ligatures w14:val="none"/>
               </w:rPr>
             </w:pPr>
+            <w:r>
+              <w:rPr>
+                <w:rFonts w:ascii="Aptos Narrow" w:eastAsia="Times New Roman" w:hAnsi="Aptos Narrow" w:cs="Times New Roman"/>
+                <w:noProof w:val="0"/>
+                <w:color w:val="000000"/>
+                <w:kern w:val="0"/>
+                <w:lang w:val="pl-PL" w:eastAsia="pl-PL"/>
+                <w14:ligatures w14:val="none"/>
+              </w:rPr>
+              <w:t>Circular inflamed mass, appears to have formed a blister</w:t>
+            </w:r>
           </w:p>
         </w:tc>
       </w:tr>
@@ -11002,6 +11210,17 @@
                 <w14:ligatures w14:val="none"/>
               </w:rPr>
             </w:pPr>
+            <w:r>
+              <w:rPr>
+                <w:rFonts w:ascii="Aptos Narrow" w:eastAsia="Times New Roman" w:hAnsi="Aptos Narrow" w:cs="Times New Roman"/>
+                <w:noProof w:val="0"/>
+                <w:color w:val="000000"/>
+                <w:kern w:val="0"/>
+                <w:lang w:val="pl-PL" w:eastAsia="pl-PL"/>
+                <w14:ligatures w14:val="none"/>
+              </w:rPr>
+              <w:t xml:space="preserve">Shinny black coloured object </w:t>
+            </w:r>
           </w:p>
         </w:tc>
       </w:tr>
@@ -11114,6 +11333,17 @@
                 <w14:ligatures w14:val="none"/>
               </w:rPr>
             </w:pPr>
+            <w:r>
+              <w:rPr>
+                <w:rFonts w:ascii="Aptos Narrow" w:eastAsia="Times New Roman" w:hAnsi="Aptos Narrow" w:cs="Times New Roman"/>
+                <w:noProof w:val="0"/>
+                <w:color w:val="000000"/>
+                <w:kern w:val="0"/>
+                <w:lang w:val="pl-PL" w:eastAsia="pl-PL"/>
+                <w14:ligatures w14:val="none"/>
+              </w:rPr>
+              <w:t>Small dark spotted area</w:t>
+            </w:r>
           </w:p>
         </w:tc>
       </w:tr>
@@ -11226,6 +11456,17 @@
                 <w14:ligatures w14:val="none"/>
               </w:rPr>
             </w:pPr>
+            <w:r>
+              <w:rPr>
+                <w:rFonts w:ascii="Aptos Narrow" w:eastAsia="Times New Roman" w:hAnsi="Aptos Narrow" w:cs="Times New Roman"/>
+                <w:noProof w:val="0"/>
+                <w:color w:val="000000"/>
+                <w:kern w:val="0"/>
+                <w:lang w:val="pl-PL" w:eastAsia="pl-PL"/>
+                <w14:ligatures w14:val="none"/>
+              </w:rPr>
+              <w:t>Unhealed circular wound</w:t>
+            </w:r>
           </w:p>
         </w:tc>
       </w:tr>
@@ -11338,6 +11579,17 @@
                 <w14:ligatures w14:val="none"/>
               </w:rPr>
             </w:pPr>
+            <w:r>
+              <w:rPr>
+                <w:rFonts w:ascii="Aptos Narrow" w:eastAsia="Times New Roman" w:hAnsi="Aptos Narrow" w:cs="Times New Roman"/>
+                <w:noProof w:val="0"/>
+                <w:color w:val="000000"/>
+                <w:kern w:val="0"/>
+                <w:lang w:val="pl-PL" w:eastAsia="pl-PL"/>
+                <w14:ligatures w14:val="none"/>
+              </w:rPr>
+              <w:t>Irregular and multicoloured mole with damaged skin around</w:t>
+            </w:r>
           </w:p>
         </w:tc>
       </w:tr>
@@ -11450,6 +11702,17 @@
                 <w14:ligatures w14:val="none"/>
               </w:rPr>
             </w:pPr>
+            <w:r>
+              <w:rPr>
+                <w:rFonts w:ascii="Aptos Narrow" w:eastAsia="Times New Roman" w:hAnsi="Aptos Narrow" w:cs="Times New Roman"/>
+                <w:noProof w:val="0"/>
+                <w:color w:val="000000"/>
+                <w:kern w:val="0"/>
+                <w:lang w:val="pl-PL" w:eastAsia="pl-PL"/>
+                <w14:ligatures w14:val="none"/>
+              </w:rPr>
+              <w:t>Irritated mole showing signs of scaring</w:t>
+            </w:r>
           </w:p>
         </w:tc>
       </w:tr>
@@ -11562,6 +11825,17 @@
                 <w14:ligatures w14:val="none"/>
               </w:rPr>
             </w:pPr>
+            <w:r>
+              <w:rPr>
+                <w:rFonts w:ascii="Aptos Narrow" w:eastAsia="Times New Roman" w:hAnsi="Aptos Narrow" w:cs="Times New Roman"/>
+                <w:noProof w:val="0"/>
+                <w:color w:val="000000"/>
+                <w:kern w:val="0"/>
+                <w:lang w:val="pl-PL" w:eastAsia="pl-PL"/>
+                <w14:ligatures w14:val="none"/>
+              </w:rPr>
+              <w:t>Two small open wounds surrounded by irritated skin</w:t>
+            </w:r>
           </w:p>
         </w:tc>
       </w:tr>
@@ -11647,6 +11921,17 @@
               </w:rPr>
               <w:t>PAT_691_1311_2.png</w:t>
             </w:r>
+            <w:r>
+              <w:rPr>
+                <w:rFonts w:ascii="Aptos Narrow" w:eastAsia="Times New Roman" w:hAnsi="Aptos Narrow" w:cs="Times New Roman"/>
+                <w:noProof w:val="0"/>
+                <w:color w:val="000000"/>
+                <w:kern w:val="0"/>
+                <w:lang w:val="pl-PL" w:eastAsia="pl-PL"/>
+                <w14:ligatures w14:val="none"/>
+              </w:rPr>
+              <w:t xml:space="preserve"> </w:t>
+            </w:r>
           </w:p>
         </w:tc>
         <w:tc>
@@ -11675,6 +11960,17 @@
                 <w14:ligatures w14:val="none"/>
               </w:rPr>
             </w:pPr>
+            <w:r>
+              <w:rPr>
+                <w:rFonts w:ascii="Aptos Narrow" w:eastAsia="Times New Roman" w:hAnsi="Aptos Narrow" w:cs="Times New Roman"/>
+                <w:noProof w:val="0"/>
+                <w:color w:val="000000"/>
+                <w:kern w:val="0"/>
+                <w:lang w:val="pl-PL" w:eastAsia="pl-PL"/>
+                <w14:ligatures w14:val="none"/>
+              </w:rPr>
+              <w:t>White mass surrounded by irritated skin</w:t>
+            </w:r>
           </w:p>
         </w:tc>
       </w:tr>
@@ -11787,6 +12083,17 @@
                 <w14:ligatures w14:val="none"/>
               </w:rPr>
             </w:pPr>
+            <w:r>
+              <w:rPr>
+                <w:rFonts w:ascii="Aptos Narrow" w:eastAsia="Times New Roman" w:hAnsi="Aptos Narrow" w:cs="Times New Roman"/>
+                <w:noProof w:val="0"/>
+                <w:color w:val="000000"/>
+                <w:kern w:val="0"/>
+                <w:lang w:val="pl-PL" w:eastAsia="pl-PL"/>
+                <w14:ligatures w14:val="none"/>
+              </w:rPr>
+              <w:t>Normal colour, odd shaped mole</w:t>
+            </w:r>
           </w:p>
         </w:tc>
       </w:tr>
@@ -11899,6 +12206,17 @@
                 <w14:ligatures w14:val="none"/>
               </w:rPr>
             </w:pPr>
+            <w:r>
+              <w:rPr>
+                <w:rFonts w:ascii="Aptos Narrow" w:eastAsia="Times New Roman" w:hAnsi="Aptos Narrow" w:cs="Times New Roman"/>
+                <w:noProof w:val="0"/>
+                <w:color w:val="000000"/>
+                <w:kern w:val="0"/>
+                <w:lang w:val="pl-PL" w:eastAsia="pl-PL"/>
+                <w14:ligatures w14:val="none"/>
+              </w:rPr>
+              <w:t>Light skin damage, irregular shape</w:t>
+            </w:r>
           </w:p>
         </w:tc>
       </w:tr>
@@ -12011,6 +12329,17 @@
                 <w14:ligatures w14:val="none"/>
               </w:rPr>
             </w:pPr>
+            <w:r>
+              <w:rPr>
+                <w:rFonts w:ascii="Aptos Narrow" w:eastAsia="Times New Roman" w:hAnsi="Aptos Narrow" w:cs="Times New Roman"/>
+                <w:noProof w:val="0"/>
+                <w:color w:val="000000"/>
+                <w:kern w:val="0"/>
+                <w:lang w:val="pl-PL" w:eastAsia="pl-PL"/>
+                <w14:ligatures w14:val="none"/>
+              </w:rPr>
+              <w:t>Extensive and irregular shape, lightly darkenned skin</w:t>
+            </w:r>
           </w:p>
         </w:tc>
       </w:tr>
@@ -12123,6 +12452,17 @@
                 <w14:ligatures w14:val="none"/>
               </w:rPr>
             </w:pPr>
+            <w:r>
+              <w:rPr>
+                <w:rFonts w:ascii="Aptos Narrow" w:eastAsia="Times New Roman" w:hAnsi="Aptos Narrow" w:cs="Times New Roman"/>
+                <w:noProof w:val="0"/>
+                <w:color w:val="000000"/>
+                <w:kern w:val="0"/>
+                <w:lang w:val="pl-PL" w:eastAsia="pl-PL"/>
+                <w14:ligatures w14:val="none"/>
+              </w:rPr>
+              <w:t>Dark mole with odd texture</w:t>
+            </w:r>
           </w:p>
         </w:tc>
       </w:tr>
@@ -12235,6 +12575,17 @@
                 <w14:ligatures w14:val="none"/>
               </w:rPr>
             </w:pPr>
+            <w:r>
+              <w:rPr>
+                <w:rFonts w:ascii="Aptos Narrow" w:eastAsia="Times New Roman" w:hAnsi="Aptos Narrow" w:cs="Times New Roman"/>
+                <w:noProof w:val="0"/>
+                <w:color w:val="000000"/>
+                <w:kern w:val="0"/>
+                <w:lang w:val="pl-PL" w:eastAsia="pl-PL"/>
+                <w14:ligatures w14:val="none"/>
+              </w:rPr>
+              <w:t>Irregular mole, a scarred area and several bumps</w:t>
+            </w:r>
           </w:p>
         </w:tc>
       </w:tr>
@@ -12347,6 +12698,17 @@
                 <w14:ligatures w14:val="none"/>
               </w:rPr>
             </w:pPr>
+            <w:r>
+              <w:rPr>
+                <w:rFonts w:ascii="Aptos Narrow" w:eastAsia="Times New Roman" w:hAnsi="Aptos Narrow" w:cs="Times New Roman"/>
+                <w:noProof w:val="0"/>
+                <w:color w:val="000000"/>
+                <w:kern w:val="0"/>
+                <w:lang w:val="pl-PL" w:eastAsia="pl-PL"/>
+                <w14:ligatures w14:val="none"/>
+              </w:rPr>
+              <w:t>Irregular moles with different colour spots</w:t>
+            </w:r>
           </w:p>
         </w:tc>
       </w:tr>
@@ -12459,6 +12821,17 @@
                 <w14:ligatures w14:val="none"/>
               </w:rPr>
             </w:pPr>
+            <w:r>
+              <w:rPr>
+                <w:rFonts w:ascii="Aptos Narrow" w:eastAsia="Times New Roman" w:hAnsi="Aptos Narrow" w:cs="Times New Roman"/>
+                <w:noProof w:val="0"/>
+                <w:color w:val="000000"/>
+                <w:kern w:val="0"/>
+                <w:lang w:val="pl-PL" w:eastAsia="pl-PL"/>
+                <w14:ligatures w14:val="none"/>
+              </w:rPr>
+              <w:t>Triangular shaped scarred outline</w:t>
+            </w:r>
           </w:p>
         </w:tc>
       </w:tr>
@@ -12571,6 +12944,17 @@
                 <w14:ligatures w14:val="none"/>
               </w:rPr>
             </w:pPr>
+            <w:r>
+              <w:rPr>
+                <w:rFonts w:ascii="Aptos Narrow" w:eastAsia="Times New Roman" w:hAnsi="Aptos Narrow" w:cs="Times New Roman"/>
+                <w:noProof w:val="0"/>
+                <w:color w:val="000000"/>
+                <w:kern w:val="0"/>
+                <w:lang w:val="pl-PL" w:eastAsia="pl-PL"/>
+                <w14:ligatures w14:val="none"/>
+              </w:rPr>
+              <w:t>Mole with irregular shape,  texture and colour</w:t>
+            </w:r>
           </w:p>
         </w:tc>
       </w:tr>

</xml_diff>